<commit_message>
Suit info is at the bottom.
</commit_message>
<xml_diff>
--- a/Blackjack - Who is doing what.docx
+++ b/Blackjack - Who is doing what.docx
@@ -14,46 +14,14 @@
           <w:rFonts w:ascii="Times New Roman" w:hAnsi="Times New Roman" w:cs="Times New Roman"/>
           <w:sz w:val="24"/>
         </w:rPr>
-        <w:t xml:space="preserve">Rachel Kendra, </w:t>
-      </w:r>
-      <w:proofErr w:type="spellStart"/>
-      <w:r>
-        <w:rPr>
-          <w:rFonts w:ascii="Times New Roman" w:hAnsi="Times New Roman" w:cs="Times New Roman"/>
-          <w:sz w:val="24"/>
-        </w:rPr>
-        <w:t>Cale</w:t>
-      </w:r>
-      <w:proofErr w:type="spellEnd"/>
-      <w:r>
-        <w:rPr>
-          <w:rFonts w:ascii="Times New Roman" w:hAnsi="Times New Roman" w:cs="Times New Roman"/>
-          <w:sz w:val="24"/>
-        </w:rPr>
-        <w:t xml:space="preserve"> </w:t>
-      </w:r>
-      <w:proofErr w:type="spellStart"/>
-      <w:r>
-        <w:rPr>
-          <w:rFonts w:ascii="Times New Roman" w:hAnsi="Times New Roman" w:cs="Times New Roman"/>
-          <w:sz w:val="24"/>
-        </w:rPr>
-        <w:t>Wite</w:t>
+        <w:t>Rachel Kendra, Cale Wite</w:t>
       </w:r>
       <w:r>
         <w:rPr>
           <w:rFonts w:ascii="Times New Roman" w:hAnsi="Times New Roman" w:cs="Times New Roman"/>
           <w:sz w:val="24"/>
         </w:rPr>
-        <w:t>k</w:t>
-      </w:r>
-      <w:proofErr w:type="spellEnd"/>
-      <w:r>
-        <w:rPr>
-          <w:rFonts w:ascii="Times New Roman" w:hAnsi="Times New Roman" w:cs="Times New Roman"/>
-          <w:sz w:val="24"/>
-        </w:rPr>
-        <w:t>, Mark Heinzelman</w:t>
+        <w:t>k, Mark Heinzelman</w:t>
       </w:r>
     </w:p>
     <w:p>
@@ -140,13 +108,6 @@
         </w:rPr>
         <w:t>Version Control Software: GitHub</w:t>
       </w:r>
-      <w:r>
-        <w:rPr>
-          <w:rFonts w:ascii="Times New Roman" w:hAnsi="Times New Roman" w:cs="Times New Roman"/>
-          <w:sz w:val="24"/>
-        </w:rPr>
-        <w:t xml:space="preserve"> or Tortoise SVN</w:t>
-      </w:r>
     </w:p>
     <w:p>
       <w:pPr>
@@ -165,7 +126,7 @@
           <w:rFonts w:ascii="Times New Roman" w:hAnsi="Times New Roman" w:cs="Times New Roman"/>
           <w:sz w:val="24"/>
         </w:rPr>
-        <w:t xml:space="preserve">Most Important Parts: </w:t>
+        <w:t>Most Important Parts: Driver Class, Player Class, Dealer Class</w:t>
       </w:r>
     </w:p>
     <w:p>
@@ -382,14 +343,7 @@
                 <w:rFonts w:ascii="Times New Roman" w:hAnsi="Times New Roman" w:cs="Times New Roman"/>
                 <w:sz w:val="24"/>
               </w:rPr>
-              <w:t>3/21</w:t>
-            </w:r>
-            <w:r>
-              <w:rPr>
-                <w:rFonts w:ascii="Times New Roman" w:hAnsi="Times New Roman" w:cs="Times New Roman"/>
-                <w:sz w:val="24"/>
-              </w:rPr>
-              <w:t>/13</w:t>
+              <w:t>3/21/13</w:t>
             </w:r>
           </w:p>
         </w:tc>
@@ -527,14 +481,7 @@
                 <w:rFonts w:ascii="Times New Roman" w:hAnsi="Times New Roman" w:cs="Times New Roman"/>
                 <w:sz w:val="24"/>
               </w:rPr>
-              <w:t>3/21</w:t>
-            </w:r>
-            <w:r>
-              <w:rPr>
-                <w:rFonts w:ascii="Times New Roman" w:hAnsi="Times New Roman" w:cs="Times New Roman"/>
-                <w:sz w:val="24"/>
-              </w:rPr>
-              <w:t>/13</w:t>
+              <w:t>3/21/13</w:t>
             </w:r>
           </w:p>
         </w:tc>
@@ -647,7 +594,6 @@
                 <w:sz w:val="24"/>
               </w:rPr>
             </w:pPr>
-            <w:proofErr w:type="spellStart"/>
             <w:r>
               <w:rPr>
                 <w:rFonts w:ascii="Times New Roman" w:hAnsi="Times New Roman" w:cs="Times New Roman"/>
@@ -655,7 +601,6 @@
               </w:rPr>
               <w:t>Cale</w:t>
             </w:r>
-            <w:proofErr w:type="spellEnd"/>
           </w:p>
         </w:tc>
         <w:tc>
@@ -674,14 +619,7 @@
                 <w:rFonts w:ascii="Times New Roman" w:hAnsi="Times New Roman" w:cs="Times New Roman"/>
                 <w:sz w:val="24"/>
               </w:rPr>
-              <w:t>3/28</w:t>
-            </w:r>
-            <w:r>
-              <w:rPr>
-                <w:rFonts w:ascii="Times New Roman" w:hAnsi="Times New Roman" w:cs="Times New Roman"/>
-                <w:sz w:val="24"/>
-              </w:rPr>
-              <w:t>/13</w:t>
+              <w:t>3/28/13</w:t>
             </w:r>
           </w:p>
         </w:tc>
@@ -725,7 +663,6 @@
                 <w:sz w:val="24"/>
               </w:rPr>
             </w:pPr>
-            <w:proofErr w:type="spellStart"/>
             <w:r>
               <w:rPr>
                 <w:rFonts w:ascii="Times New Roman" w:hAnsi="Times New Roman" w:cs="Times New Roman"/>
@@ -733,7 +670,6 @@
               </w:rPr>
               <w:t>Cale</w:t>
             </w:r>
-            <w:proofErr w:type="spellEnd"/>
           </w:p>
         </w:tc>
         <w:tc>
@@ -752,21 +688,7 @@
                 <w:rFonts w:ascii="Times New Roman" w:hAnsi="Times New Roman" w:cs="Times New Roman"/>
                 <w:sz w:val="24"/>
               </w:rPr>
-              <w:t>3/</w:t>
-            </w:r>
-            <w:r>
-              <w:rPr>
-                <w:rFonts w:ascii="Times New Roman" w:hAnsi="Times New Roman" w:cs="Times New Roman"/>
-                <w:sz w:val="24"/>
-              </w:rPr>
-              <w:t>28</w:t>
-            </w:r>
-            <w:r>
-              <w:rPr>
-                <w:rFonts w:ascii="Times New Roman" w:hAnsi="Times New Roman" w:cs="Times New Roman"/>
-                <w:sz w:val="24"/>
-              </w:rPr>
-              <w:t>/13</w:t>
+              <w:t>3/28/13</w:t>
             </w:r>
           </w:p>
         </w:tc>
@@ -810,7 +732,6 @@
                 <w:sz w:val="24"/>
               </w:rPr>
             </w:pPr>
-            <w:proofErr w:type="spellStart"/>
             <w:r>
               <w:rPr>
                 <w:rFonts w:ascii="Times New Roman" w:hAnsi="Times New Roman" w:cs="Times New Roman"/>
@@ -818,7 +739,6 @@
               </w:rPr>
               <w:t>Cale</w:t>
             </w:r>
-            <w:proofErr w:type="spellEnd"/>
           </w:p>
         </w:tc>
         <w:tc>
@@ -1671,6 +1591,123 @@
           <w:sz w:val="24"/>
         </w:rPr>
       </w:pPr>
+    </w:p>
+    <w:p>
+      <w:pPr>
+        <w:rPr>
+          <w:rFonts w:ascii="Times New Roman" w:hAnsi="Times New Roman" w:cs="Times New Roman"/>
+          <w:sz w:val="24"/>
+        </w:rPr>
+      </w:pPr>
+      <w:r>
+        <w:rPr>
+          <w:rFonts w:ascii="Times New Roman" w:hAnsi="Times New Roman" w:cs="Times New Roman"/>
+          <w:sz w:val="24"/>
+        </w:rPr>
+        <w:lastRenderedPageBreak/>
+        <w:t>Notes:</w:t>
+      </w:r>
+    </w:p>
+    <w:p>
+      <w:pPr>
+        <w:rPr>
+          <w:rFonts w:ascii="Helvetica" w:hAnsi="Helvetica" w:cs="Helvetica"/>
+          <w:sz w:val="24"/>
+          <w:szCs w:val="24"/>
+        </w:rPr>
+      </w:pPr>
+      <w:r>
+        <w:rPr>
+          <w:rFonts w:ascii="Helvetica" w:hAnsi="Helvetica" w:cs="Helvetica"/>
+          <w:sz w:val="24"/>
+          <w:szCs w:val="24"/>
+        </w:rPr>
+        <w:t xml:space="preserve">Suit: </w:t>
+      </w:r>
+    </w:p>
+    <w:p>
+      <w:pPr>
+        <w:pStyle w:val="ListParagraph"/>
+        <w:numPr>
+          <w:ilvl w:val="0"/>
+          <w:numId w:val="2"/>
+        </w:numPr>
+        <w:rPr>
+          <w:rFonts w:ascii="Times New Roman" w:hAnsi="Times New Roman" w:cs="Times New Roman"/>
+          <w:sz w:val="24"/>
+        </w:rPr>
+      </w:pPr>
+      <w:r>
+        <w:rPr>
+          <w:rFonts w:ascii="Helvetica" w:hAnsi="Helvetica" w:cs="Helvetica"/>
+          <w:sz w:val="24"/>
+          <w:szCs w:val="24"/>
+        </w:rPr>
+        <w:t>Spades</w:t>
+      </w:r>
+    </w:p>
+    <w:p>
+      <w:pPr>
+        <w:pStyle w:val="ListParagraph"/>
+        <w:numPr>
+          <w:ilvl w:val="0"/>
+          <w:numId w:val="2"/>
+        </w:numPr>
+        <w:rPr>
+          <w:rFonts w:ascii="Times New Roman" w:hAnsi="Times New Roman" w:cs="Times New Roman"/>
+          <w:sz w:val="24"/>
+        </w:rPr>
+      </w:pPr>
+      <w:r>
+        <w:rPr>
+          <w:rFonts w:ascii="Helvetica" w:hAnsi="Helvetica" w:cs="Helvetica"/>
+          <w:sz w:val="24"/>
+          <w:szCs w:val="24"/>
+        </w:rPr>
+        <w:t>Clubs</w:t>
+      </w:r>
+    </w:p>
+    <w:p>
+      <w:pPr>
+        <w:pStyle w:val="ListParagraph"/>
+        <w:numPr>
+          <w:ilvl w:val="0"/>
+          <w:numId w:val="2"/>
+        </w:numPr>
+        <w:rPr>
+          <w:rFonts w:ascii="Times New Roman" w:hAnsi="Times New Roman" w:cs="Times New Roman"/>
+          <w:sz w:val="24"/>
+        </w:rPr>
+      </w:pPr>
+      <w:r>
+        <w:rPr>
+          <w:rFonts w:ascii="Helvetica" w:hAnsi="Helvetica" w:cs="Helvetica"/>
+          <w:sz w:val="24"/>
+          <w:szCs w:val="24"/>
+        </w:rPr>
+        <w:t>Hearts</w:t>
+      </w:r>
+    </w:p>
+    <w:p>
+      <w:pPr>
+        <w:pStyle w:val="ListParagraph"/>
+        <w:numPr>
+          <w:ilvl w:val="0"/>
+          <w:numId w:val="2"/>
+        </w:numPr>
+        <w:rPr>
+          <w:rFonts w:ascii="Times New Roman" w:hAnsi="Times New Roman" w:cs="Times New Roman"/>
+          <w:sz w:val="24"/>
+        </w:rPr>
+      </w:pPr>
+      <w:r>
+        <w:rPr>
+          <w:rFonts w:ascii="Helvetica" w:hAnsi="Helvetica" w:cs="Helvetica"/>
+          <w:sz w:val="24"/>
+          <w:szCs w:val="24"/>
+        </w:rPr>
+        <w:t>Diamonds</w:t>
+      </w:r>
       <w:bookmarkStart w:id="0" w:name="_GoBack"/>
       <w:bookmarkEnd w:id="0"/>
     </w:p>
@@ -1687,6 +1724,95 @@
 <file path=word/numbering.xml><?xml version="1.0" encoding="utf-8"?>
 <w:numbering xmlns:wpc="http://schemas.microsoft.com/office/word/2010/wordprocessingCanvas" xmlns:mc="http://schemas.openxmlformats.org/markup-compatibility/2006" xmlns:o="urn:schemas-microsoft-com:office:office" xmlns:r="http://schemas.openxmlformats.org/officeDocument/2006/relationships" xmlns:m="http://schemas.openxmlformats.org/officeDocument/2006/math" xmlns:v="urn:schemas-microsoft-com:vml" xmlns:wp14="http://schemas.microsoft.com/office/word/2010/wordprocessingDrawing" xmlns:wp="http://schemas.openxmlformats.org/drawingml/2006/wordprocessingDrawing" xmlns:w10="urn:schemas-microsoft-com:office:word" xmlns:w="http://schemas.openxmlformats.org/wordprocessingml/2006/main" xmlns:w14="http://schemas.microsoft.com/office/word/2010/wordml" xmlns:wpg="http://schemas.microsoft.com/office/word/2010/wordprocessingGroup" xmlns:wpi="http://schemas.microsoft.com/office/word/2010/wordprocessingInk" xmlns:wne="http://schemas.microsoft.com/office/word/2006/wordml" xmlns:wps="http://schemas.microsoft.com/office/word/2010/wordprocessingShape" mc:Ignorable="w14 wp14">
   <w:abstractNum w:abstractNumId="0">
+    <w:nsid w:val="1FE95CB3"/>
+    <w:multiLevelType w:val="hybridMultilevel"/>
+    <w:tmpl w:val="63DEC774"/>
+    <w:lvl w:ilvl="0" w:tplc="1EB8FE90">
+      <w:start w:val="1"/>
+      <w:numFmt w:val="decimal"/>
+      <w:lvlText w:val="%1."/>
+      <w:lvlJc w:val="left"/>
+      <w:pPr>
+        <w:ind w:left="1080" w:hanging="360"/>
+      </w:pPr>
+      <w:rPr>
+        <w:rFonts w:ascii="Helvetica" w:hAnsi="Helvetica" w:cs="Helvetica" w:hint="default"/>
+      </w:rPr>
+    </w:lvl>
+    <w:lvl w:ilvl="1" w:tplc="04090019" w:tentative="1">
+      <w:start w:val="1"/>
+      <w:numFmt w:val="lowerLetter"/>
+      <w:lvlText w:val="%2."/>
+      <w:lvlJc w:val="left"/>
+      <w:pPr>
+        <w:ind w:left="1800" w:hanging="360"/>
+      </w:pPr>
+    </w:lvl>
+    <w:lvl w:ilvl="2" w:tplc="0409001B" w:tentative="1">
+      <w:start w:val="1"/>
+      <w:numFmt w:val="lowerRoman"/>
+      <w:lvlText w:val="%3."/>
+      <w:lvlJc w:val="right"/>
+      <w:pPr>
+        <w:ind w:left="2520" w:hanging="180"/>
+      </w:pPr>
+    </w:lvl>
+    <w:lvl w:ilvl="3" w:tplc="0409000F" w:tentative="1">
+      <w:start w:val="1"/>
+      <w:numFmt w:val="decimal"/>
+      <w:lvlText w:val="%4."/>
+      <w:lvlJc w:val="left"/>
+      <w:pPr>
+        <w:ind w:left="3240" w:hanging="360"/>
+      </w:pPr>
+    </w:lvl>
+    <w:lvl w:ilvl="4" w:tplc="04090019" w:tentative="1">
+      <w:start w:val="1"/>
+      <w:numFmt w:val="lowerLetter"/>
+      <w:lvlText w:val="%5."/>
+      <w:lvlJc w:val="left"/>
+      <w:pPr>
+        <w:ind w:left="3960" w:hanging="360"/>
+      </w:pPr>
+    </w:lvl>
+    <w:lvl w:ilvl="5" w:tplc="0409001B" w:tentative="1">
+      <w:start w:val="1"/>
+      <w:numFmt w:val="lowerRoman"/>
+      <w:lvlText w:val="%6."/>
+      <w:lvlJc w:val="right"/>
+      <w:pPr>
+        <w:ind w:left="4680" w:hanging="180"/>
+      </w:pPr>
+    </w:lvl>
+    <w:lvl w:ilvl="6" w:tplc="0409000F" w:tentative="1">
+      <w:start w:val="1"/>
+      <w:numFmt w:val="decimal"/>
+      <w:lvlText w:val="%7."/>
+      <w:lvlJc w:val="left"/>
+      <w:pPr>
+        <w:ind w:left="5400" w:hanging="360"/>
+      </w:pPr>
+    </w:lvl>
+    <w:lvl w:ilvl="7" w:tplc="04090019" w:tentative="1">
+      <w:start w:val="1"/>
+      <w:numFmt w:val="lowerLetter"/>
+      <w:lvlText w:val="%8."/>
+      <w:lvlJc w:val="left"/>
+      <w:pPr>
+        <w:ind w:left="6120" w:hanging="360"/>
+      </w:pPr>
+    </w:lvl>
+    <w:lvl w:ilvl="8" w:tplc="0409001B" w:tentative="1">
+      <w:start w:val="1"/>
+      <w:numFmt w:val="lowerRoman"/>
+      <w:lvlText w:val="%9."/>
+      <w:lvlJc w:val="right"/>
+      <w:pPr>
+        <w:ind w:left="6840" w:hanging="180"/>
+      </w:pPr>
+    </w:lvl>
+  </w:abstractNum>
+  <w:abstractNum w:abstractNumId="1">
     <w:nsid w:val="618743AB"/>
     <w:multiLevelType w:val="hybridMultilevel"/>
     <w:tmpl w:val="9578A192"/>
@@ -1776,6 +1902,9 @@
     </w:lvl>
   </w:abstractNum>
   <w:num w:numId="1">
+    <w:abstractNumId w:val="1"/>
+  </w:num>
+  <w:num w:numId="2">
     <w:abstractNumId w:val="0"/>
   </w:num>
 </w:numbering>

</xml_diff>